<commit_message>
Files php aggiornati + diario Dennis
</commit_message>
<xml_diff>
--- a/4_Diari/DennisDonofrio/Dennis_Donofrio_Diario-2022-03-24.docx
+++ b/4_Diari/DennisDonofrio/Dennis_Donofrio_Diario-2022-03-24.docx
@@ -412,7 +412,7 @@
             <w:pPr>
               <w:pStyle w:val="Nessunaspaziatura"/>
               <w:rPr>
-                <w:b w:val="0"/>
+                <w:bCs w:val="0"/>
               </w:rPr>
             </w:pPr>
             <w:r>
@@ -421,8 +421,26 @@
               </w:rPr>
               <w:t>11:05</w:t>
             </w:r>
-            <w:bookmarkStart w:id="0" w:name="_GoBack"/>
-            <w:bookmarkEnd w:id="0"/>
+            <w:r>
+              <w:rPr>
+                <w:b w:val="0"/>
+              </w:rPr>
+              <w:t xml:space="preserve"> – 12:20</w:t>
+            </w:r>
+          </w:p>
+          <w:p>
+            <w:pPr>
+              <w:pStyle w:val="Nessunaspaziatura"/>
+              <w:rPr>
+                <w:b w:val="0"/>
+              </w:rPr>
+            </w:pPr>
+            <w:r>
+              <w:rPr>
+                <w:b w:val="0"/>
+              </w:rPr>
+              <w:t>13:15 – 14:00</w:t>
+            </w:r>
           </w:p>
         </w:tc>
         <w:tc>
@@ -443,6 +461,333 @@
                 <w:b/>
               </w:rPr>
             </w:pPr>
+            <w:r>
+              <w:rPr>
+                <w:b/>
+              </w:rPr>
+              <w:t>Documentazione</w:t>
+            </w:r>
+          </w:p>
+          <w:p>
+            <w:pPr>
+              <w:pStyle w:val="Nessunaspaziatura"/>
+              <w:cnfStyle w:val="000000000000" w:firstRow="0" w:lastRow="0" w:firstColumn="0" w:lastColumn="0" w:oddVBand="0" w:evenVBand="0" w:oddHBand="0" w:evenHBand="0" w:firstRowFirstColumn="0" w:firstRowLastColumn="0" w:lastRowFirstColumn="0" w:lastRowLastColumn="0"/>
+            </w:pPr>
+            <w:r>
+              <w:t>Ho scritto alcuni punti della documentazione.</w:t>
+            </w:r>
+          </w:p>
+        </w:tc>
+      </w:tr>
+      <w:tr>
+        <w:trPr>
+          <w:cnfStyle w:val="000000100000" w:firstRow="0" w:lastRow="0" w:firstColumn="0" w:lastColumn="0" w:oddVBand="0" w:evenVBand="0" w:oddHBand="1" w:evenHBand="0" w:firstRowFirstColumn="0" w:firstRowLastColumn="0" w:lastRowFirstColumn="0" w:lastRowLastColumn="0"/>
+        </w:trPr>
+        <w:tc>
+          <w:tcPr>
+            <w:cnfStyle w:val="001000000000" w:firstRow="0" w:lastRow="0" w:firstColumn="1" w:lastColumn="0" w:oddVBand="0" w:evenVBand="0" w:oddHBand="0" w:evenHBand="0" w:firstRowFirstColumn="0" w:firstRowLastColumn="0" w:lastRowFirstColumn="0" w:lastRowLastColumn="0"/>
+            <w:tcW w:w="1809" w:type="dxa"/>
+            <w:tcBorders>
+              <w:right w:val="single" w:sz="4" w:space="0" w:color="auto"/>
+            </w:tcBorders>
+            <w:shd w:val="clear" w:color="auto" w:fill="auto"/>
+          </w:tcPr>
+          <w:p>
+            <w:pPr>
+              <w:pStyle w:val="Nessunaspaziatura"/>
+              <w:rPr>
+                <w:b w:val="0"/>
+              </w:rPr>
+            </w:pPr>
+            <w:r>
+              <w:rPr>
+                <w:b w:val="0"/>
+              </w:rPr>
+              <w:t>14:00 – 14:25</w:t>
+            </w:r>
+          </w:p>
+        </w:tc>
+        <w:tc>
+          <w:tcPr>
+            <w:tcW w:w="8045" w:type="dxa"/>
+            <w:tcBorders>
+              <w:top w:val="single" w:sz="4" w:space="0" w:color="auto"/>
+              <w:left w:val="single" w:sz="4" w:space="0" w:color="auto"/>
+              <w:bottom w:val="single" w:sz="4" w:space="0" w:color="auto"/>
+              <w:right w:val="single" w:sz="4" w:space="0" w:color="auto"/>
+            </w:tcBorders>
+          </w:tcPr>
+          <w:p>
+            <w:pPr>
+              <w:pStyle w:val="Nessunaspaziatura"/>
+              <w:cnfStyle w:val="000000100000" w:firstRow="0" w:lastRow="0" w:firstColumn="0" w:lastColumn="0" w:oddVBand="0" w:evenVBand="0" w:oddHBand="1" w:evenHBand="0" w:firstRowFirstColumn="0" w:firstRowLastColumn="0" w:lastRowFirstColumn="0" w:lastRowLastColumn="0"/>
+              <w:rPr>
+                <w:b/>
+              </w:rPr>
+            </w:pPr>
+            <w:r>
+              <w:rPr>
+                <w:b/>
+              </w:rPr>
+              <w:t>Discussione + consigli</w:t>
+            </w:r>
+          </w:p>
+          <w:p>
+            <w:pPr>
+              <w:pStyle w:val="Nessunaspaziatura"/>
+              <w:cnfStyle w:val="000000100000" w:firstRow="0" w:lastRow="0" w:firstColumn="0" w:lastColumn="0" w:oddVBand="0" w:evenVBand="0" w:oddHBand="1" w:evenHBand="0" w:firstRowFirstColumn="0" w:firstRowLastColumn="0" w:lastRowFirstColumn="0" w:lastRowLastColumn="0"/>
+            </w:pPr>
+            <w:r>
+              <w:t xml:space="preserve">Abbiamo parlato con il docente </w:t>
+            </w:r>
+            <w:proofErr w:type="spellStart"/>
+            <w:r>
+              <w:t>Montalbetti</w:t>
+            </w:r>
+            <w:proofErr w:type="spellEnd"/>
+            <w:r>
+              <w:t xml:space="preserve"> riguardo al progetto in generale. Abbiamo guardato la documentazione, il </w:t>
+            </w:r>
+            <w:proofErr w:type="spellStart"/>
+            <w:r>
+              <w:t>gantt</w:t>
+            </w:r>
+            <w:proofErr w:type="spellEnd"/>
+            <w:r>
+              <w:t xml:space="preserve"> e abbiamo fatto una veloce demo.</w:t>
+            </w:r>
+          </w:p>
+        </w:tc>
+      </w:tr>
+      <w:tr>
+        <w:tc>
+          <w:tcPr>
+            <w:cnfStyle w:val="001000000000" w:firstRow="0" w:lastRow="0" w:firstColumn="1" w:lastColumn="0" w:oddVBand="0" w:evenVBand="0" w:oddHBand="0" w:evenHBand="0" w:firstRowFirstColumn="0" w:firstRowLastColumn="0" w:lastRowFirstColumn="0" w:lastRowLastColumn="0"/>
+            <w:tcW w:w="1809" w:type="dxa"/>
+            <w:tcBorders>
+              <w:right w:val="single" w:sz="4" w:space="0" w:color="auto"/>
+            </w:tcBorders>
+            <w:shd w:val="clear" w:color="auto" w:fill="auto"/>
+          </w:tcPr>
+          <w:p>
+            <w:pPr>
+              <w:pStyle w:val="Nessunaspaziatura"/>
+              <w:rPr>
+                <w:b w:val="0"/>
+              </w:rPr>
+            </w:pPr>
+            <w:r>
+              <w:rPr>
+                <w:b w:val="0"/>
+              </w:rPr>
+              <w:t>14:25</w:t>
+            </w:r>
+            <w:r>
+              <w:rPr>
+                <w:b w:val="0"/>
+              </w:rPr>
+              <w:t xml:space="preserve"> </w:t>
+            </w:r>
+            <w:r>
+              <w:rPr>
+                <w:b w:val="0"/>
+              </w:rPr>
+              <w:t>– 14:45</w:t>
+            </w:r>
+          </w:p>
+        </w:tc>
+        <w:tc>
+          <w:tcPr>
+            <w:tcW w:w="8045" w:type="dxa"/>
+            <w:tcBorders>
+              <w:top w:val="single" w:sz="4" w:space="0" w:color="auto"/>
+              <w:left w:val="single" w:sz="4" w:space="0" w:color="auto"/>
+              <w:bottom w:val="single" w:sz="4" w:space="0" w:color="auto"/>
+              <w:right w:val="single" w:sz="4" w:space="0" w:color="auto"/>
+            </w:tcBorders>
+          </w:tcPr>
+          <w:p>
+            <w:pPr>
+              <w:pStyle w:val="Nessunaspaziatura"/>
+              <w:cnfStyle w:val="000000000000" w:firstRow="0" w:lastRow="0" w:firstColumn="0" w:lastColumn="0" w:oddVBand="0" w:evenVBand="0" w:oddHBand="0" w:evenHBand="0" w:firstRowFirstColumn="0" w:firstRowLastColumn="0" w:lastRowFirstColumn="0" w:lastRowLastColumn="0"/>
+              <w:rPr>
+                <w:b/>
+              </w:rPr>
+            </w:pPr>
+            <w:r>
+              <w:rPr>
+                <w:b/>
+              </w:rPr>
+              <w:t>Domanda</w:t>
+            </w:r>
+          </w:p>
+          <w:p>
+            <w:pPr>
+              <w:pStyle w:val="Nessunaspaziatura"/>
+              <w:cnfStyle w:val="000000000000" w:firstRow="0" w:lastRow="0" w:firstColumn="0" w:lastColumn="0" w:oddVBand="0" w:evenVBand="0" w:oddHBand="0" w:evenHBand="0" w:firstRowFirstColumn="0" w:firstRowLastColumn="0" w:lastRowFirstColumn="0" w:lastRowLastColumn="0"/>
+            </w:pPr>
+            <w:r>
+              <w:t>Ho fatto una domanda al docente Petrini. Ho chiesto perché quando torno indietro da una pagina mi esce una pagina di “errore”.</w:t>
+            </w:r>
+          </w:p>
+        </w:tc>
+      </w:tr>
+      <w:tr>
+        <w:trPr>
+          <w:cnfStyle w:val="000000100000" w:firstRow="0" w:lastRow="0" w:firstColumn="0" w:lastColumn="0" w:oddVBand="0" w:evenVBand="0" w:oddHBand="1" w:evenHBand="0" w:firstRowFirstColumn="0" w:firstRowLastColumn="0" w:lastRowFirstColumn="0" w:lastRowLastColumn="0"/>
+        </w:trPr>
+        <w:tc>
+          <w:tcPr>
+            <w:cnfStyle w:val="001000000000" w:firstRow="0" w:lastRow="0" w:firstColumn="1" w:lastColumn="0" w:oddVBand="0" w:evenVBand="0" w:oddHBand="0" w:evenHBand="0" w:firstRowFirstColumn="0" w:firstRowLastColumn="0" w:lastRowFirstColumn="0" w:lastRowLastColumn="0"/>
+            <w:tcW w:w="1809" w:type="dxa"/>
+            <w:tcBorders>
+              <w:right w:val="single" w:sz="4" w:space="0" w:color="auto"/>
+            </w:tcBorders>
+            <w:shd w:val="clear" w:color="auto" w:fill="auto"/>
+          </w:tcPr>
+          <w:p>
+            <w:pPr>
+              <w:pStyle w:val="Nessunaspaziatura"/>
+              <w:rPr>
+                <w:b w:val="0"/>
+              </w:rPr>
+            </w:pPr>
+            <w:r>
+              <w:rPr>
+                <w:b w:val="0"/>
+              </w:rPr>
+              <w:t xml:space="preserve">15:00 </w:t>
+            </w:r>
+            <w:r>
+              <w:rPr>
+                <w:b w:val="0"/>
+              </w:rPr>
+              <w:t>–</w:t>
+            </w:r>
+            <w:r>
+              <w:rPr>
+                <w:b w:val="0"/>
+              </w:rPr>
+              <w:t xml:space="preserve"> 16</w:t>
+            </w:r>
+            <w:r>
+              <w:rPr>
+                <w:b w:val="0"/>
+              </w:rPr>
+              <w:t>:15</w:t>
+            </w:r>
+          </w:p>
+        </w:tc>
+        <w:tc>
+          <w:tcPr>
+            <w:tcW w:w="8045" w:type="dxa"/>
+            <w:tcBorders>
+              <w:top w:val="single" w:sz="4" w:space="0" w:color="auto"/>
+              <w:left w:val="single" w:sz="4" w:space="0" w:color="auto"/>
+              <w:bottom w:val="single" w:sz="4" w:space="0" w:color="auto"/>
+              <w:right w:val="single" w:sz="4" w:space="0" w:color="auto"/>
+            </w:tcBorders>
+          </w:tcPr>
+          <w:p>
+            <w:pPr>
+              <w:pStyle w:val="Nessunaspaziatura"/>
+              <w:cnfStyle w:val="000000100000" w:firstRow="0" w:lastRow="0" w:firstColumn="0" w:lastColumn="0" w:oddVBand="0" w:evenVBand="0" w:oddHBand="1" w:evenHBand="0" w:firstRowFirstColumn="0" w:firstRowLastColumn="0" w:lastRowFirstColumn="0" w:lastRowLastColumn="0"/>
+              <w:rPr>
+                <w:b/>
+              </w:rPr>
+            </w:pPr>
+            <w:r>
+              <w:rPr>
+                <w:b/>
+              </w:rPr>
+              <w:t>Risoluzione problemi</w:t>
+            </w:r>
+          </w:p>
+          <w:p>
+            <w:pPr>
+              <w:pStyle w:val="Nessunaspaziatura"/>
+              <w:cnfStyle w:val="000000100000" w:firstRow="0" w:lastRow="0" w:firstColumn="0" w:lastColumn="0" w:oddVBand="0" w:evenVBand="0" w:oddHBand="1" w:evenHBand="0" w:firstRowFirstColumn="0" w:firstRowLastColumn="0" w:lastRowFirstColumn="0" w:lastRowLastColumn="0"/>
+            </w:pPr>
+            <w:r>
+              <w:t>Ho risolto il problema elencato sopra e nella sezione “Problemi riscontrati e soluzioni adottate”.</w:t>
+            </w:r>
+          </w:p>
+        </w:tc>
+      </w:tr>
+      <w:tr>
+        <w:tc>
+          <w:tcPr>
+            <w:cnfStyle w:val="001000000000" w:firstRow="0" w:lastRow="0" w:firstColumn="1" w:lastColumn="0" w:oddVBand="0" w:evenVBand="0" w:oddHBand="0" w:evenHBand="0" w:firstRowFirstColumn="0" w:firstRowLastColumn="0" w:lastRowFirstColumn="0" w:lastRowLastColumn="0"/>
+            <w:tcW w:w="1809" w:type="dxa"/>
+            <w:tcBorders>
+              <w:right w:val="single" w:sz="4" w:space="0" w:color="auto"/>
+            </w:tcBorders>
+            <w:shd w:val="clear" w:color="auto" w:fill="auto"/>
+          </w:tcPr>
+          <w:p>
+            <w:pPr>
+              <w:pStyle w:val="Nessunaspaziatura"/>
+              <w:rPr>
+                <w:b w:val="0"/>
+              </w:rPr>
+            </w:pPr>
+            <w:r>
+              <w:rPr>
+                <w:b w:val="0"/>
+              </w:rPr>
+              <w:t>16:15 – 16:30</w:t>
+            </w:r>
+          </w:p>
+        </w:tc>
+        <w:tc>
+          <w:tcPr>
+            <w:tcW w:w="8045" w:type="dxa"/>
+            <w:tcBorders>
+              <w:top w:val="single" w:sz="4" w:space="0" w:color="auto"/>
+              <w:left w:val="single" w:sz="4" w:space="0" w:color="auto"/>
+              <w:bottom w:val="single" w:sz="4" w:space="0" w:color="auto"/>
+              <w:right w:val="single" w:sz="4" w:space="0" w:color="auto"/>
+            </w:tcBorders>
+          </w:tcPr>
+          <w:p>
+            <w:pPr>
+              <w:pStyle w:val="Nessunaspaziatura"/>
+              <w:cnfStyle w:val="000000000000" w:firstRow="0" w:lastRow="0" w:firstColumn="0" w:lastColumn="0" w:oddVBand="0" w:evenVBand="0" w:oddHBand="0" w:evenHBand="0" w:firstRowFirstColumn="0" w:firstRowLastColumn="0" w:lastRowFirstColumn="0" w:lastRowLastColumn="0"/>
+              <w:rPr>
+                <w:b/>
+              </w:rPr>
+            </w:pPr>
+            <w:r>
+              <w:rPr>
+                <w:b/>
+              </w:rPr>
+              <w:t xml:space="preserve">Diario + </w:t>
+            </w:r>
+            <w:proofErr w:type="spellStart"/>
+            <w:r>
+              <w:rPr>
+                <w:b/>
+              </w:rPr>
+              <w:t>git</w:t>
+            </w:r>
+            <w:proofErr w:type="spellEnd"/>
+          </w:p>
+          <w:p>
+            <w:pPr>
+              <w:pStyle w:val="Nessunaspaziatura"/>
+              <w:cnfStyle w:val="000000000000" w:firstRow="0" w:lastRow="0" w:firstColumn="0" w:lastColumn="0" w:oddVBand="0" w:evenVBand="0" w:oddHBand="0" w:evenHBand="0" w:firstRowFirstColumn="0" w:firstRowLastColumn="0" w:lastRowFirstColumn="0" w:lastRowLastColumn="0"/>
+            </w:pPr>
+            <w:r>
+              <w:t xml:space="preserve">Ho scritto il diario e caricato i file su </w:t>
+            </w:r>
+            <w:proofErr w:type="spellStart"/>
+            <w:r>
+              <w:t>github</w:t>
+            </w:r>
+            <w:proofErr w:type="spellEnd"/>
+            <w:r>
+              <w:t>.</w:t>
+            </w:r>
           </w:p>
         </w:tc>
       </w:tr>
@@ -503,6 +848,26 @@
                 <w:b w:val="0"/>
               </w:rPr>
             </w:pPr>
+            <w:r>
+              <w:rPr>
+                <w:b w:val="0"/>
+              </w:rPr>
+              <w:t xml:space="preserve">Un problema è stato che quando torno indietro da una pagina ritorna un errore che devo rimandare un modulo. Il problema è dovuto al fatto che utilizziamo un </w:t>
+            </w:r>
+            <w:proofErr w:type="spellStart"/>
+            <w:r>
+              <w:rPr>
+                <w:b w:val="0"/>
+              </w:rPr>
+              <w:t>form</w:t>
+            </w:r>
+            <w:proofErr w:type="spellEnd"/>
+            <w:r>
+              <w:rPr>
+                <w:b w:val="0"/>
+              </w:rPr>
+              <w:t>. La scelta migliore sarebbe utilizzare semplicemente dei link. In questo modo non si mandano nessun tipo di moduli.</w:t>
+            </w:r>
           </w:p>
         </w:tc>
       </w:tr>
@@ -564,6 +929,13 @@
                 <w:bCs w:val="0"/>
               </w:rPr>
             </w:pPr>
+            <w:r>
+              <w:rPr>
+                <w:b w:val="0"/>
+                <w:bCs w:val="0"/>
+              </w:rPr>
+              <w:t>Siamo in linea rispetto alla pianificazione.</w:t>
+            </w:r>
           </w:p>
         </w:tc>
       </w:tr>
@@ -624,6 +996,14 @@
                 <w:b w:val="0"/>
               </w:rPr>
             </w:pPr>
+            <w:r>
+              <w:rPr>
+                <w:b w:val="0"/>
+              </w:rPr>
+              <w:t>Continuare l’implementazione generale e continuare la documentazione.</w:t>
+            </w:r>
+            <w:bookmarkStart w:id="0" w:name="_GoBack"/>
+            <w:bookmarkEnd w:id="0"/>
           </w:p>
         </w:tc>
       </w:tr>
@@ -2794,7 +3174,7 @@
 </file>
 
 <file path=customXml/itemProps1.xml><?xml version="1.0" encoding="utf-8"?>
-<ds:datastoreItem xmlns:ds="http://schemas.openxmlformats.org/officeDocument/2006/customXml" ds:itemID="{1FB74848-F394-4793-A5F7-905A21816F32}">
+<ds:datastoreItem xmlns:ds="http://schemas.openxmlformats.org/officeDocument/2006/customXml" ds:itemID="{FE63A0BA-8452-4978-BF30-3BD4D9ED2321}">
   <ds:schemaRefs>
     <ds:schemaRef ds:uri="http://schemas.openxmlformats.org/officeDocument/2006/bibliography"/>
   </ds:schemaRefs>

</xml_diff>